<commit_message>
improve explanation and add pdf
</commit_message>
<xml_diff>
--- a/pivot-data-model/depot_des_informations_v1.1 EN.docx
+++ b/pivot-data-model/depot_des_informations_v1.1 EN.docx
@@ -1,143 +1,110 @@
 
 <file path=word/document.xml><?xml version="1.0" encoding="utf-8"?>
-<w:document xmlns:wpc="http://schemas.microsoft.com/office/word/2010/wordprocessingCanvas" xmlns:cx="http://schemas.microsoft.com/office/drawing/2014/chartex" xmlns:mc="http://schemas.openxmlformats.org/markup-compatibility/2006" xmlns:o="urn:schemas-microsoft-com:office:office" xmlns:r="http://schemas.openxmlformats.org/officeDocument/2006/relationships" xmlns:m="http://schemas.openxmlformats.org/officeDocument/2006/math" xmlns:v="urn:schemas-microsoft-com:vml" xmlns:wp14="http://schemas.microsoft.com/office/word/2010/wordprocessingDrawing" xmlns:wp="http://schemas.openxmlformats.org/drawingml/2006/wordprocessingDrawing" xmlns:w10="urn:schemas-microsoft-com:office:word" xmlns:w="http://schemas.openxmlformats.org/wordprocessingml/2006/main" xmlns:w14="http://schemas.microsoft.com/office/word/2010/wordml" xmlns:w15="http://schemas.microsoft.com/office/word/2012/wordml" xmlns:w16se="http://schemas.microsoft.com/office/word/2015/wordml/symex" xmlns:wpg="http://schemas.microsoft.com/office/word/2010/wordprocessingGroup" xmlns:wpi="http://schemas.microsoft.com/office/word/2010/wordprocessingInk" xmlns:wne="http://schemas.microsoft.com/office/word/2006/wordml" xmlns:wps="http://schemas.microsoft.com/office/word/2010/wordprocessingShape" mc:Ignorable="w14 w15 w16se wp14">
+<w:document xmlns:o="urn:schemas-microsoft-com:office:office" xmlns:r="http://schemas.openxmlformats.org/officeDocument/2006/relationships" xmlns:v="urn:schemas-microsoft-com:vml" xmlns:w="http://schemas.openxmlformats.org/wordprocessingml/2006/main" xmlns:w10="urn:schemas-microsoft-com:office:word" xmlns:wp="http://schemas.openxmlformats.org/drawingml/2006/wordprocessingDrawing" xmlns:wps="http://schemas.microsoft.com/office/word/2010/wordprocessingShape" xmlns:wpg="http://schemas.microsoft.com/office/word/2010/wordprocessingGroup" xmlns:mc="http://schemas.openxmlformats.org/markup-compatibility/2006" xmlns:wp14="http://schemas.microsoft.com/office/word/2010/wordprocessingDrawing" xmlns:w14="http://schemas.microsoft.com/office/word/2010/wordml" mc:Ignorable="w14 wp14">
   <w:body>
     <w:p>
       <w:pPr>
         <w:pStyle w:val="Titre1"/>
-        <w:ind w:left="708"/>
+        <w:spacing w:before="480" w:after="0"/>
+        <w:ind w:left="708" w:hanging="0"/>
         <w:jc w:val="center"/>
-        <w:rPr>
-          <w:rFonts w:ascii="Arial" w:hAnsi="Arial" w:cs="Arial"/>
+        <w:rPr/>
+      </w:pPr>
+      <w:bookmarkStart w:id="0" w:name="__DdeLink__27813_1243503695"/>
+      <w:r>
+        <w:rPr>
+          <w:rFonts w:cs="Arial" w:ascii="Arial" w:hAnsi="Arial"/>
           <w:color w:val="ED7D31" w:themeColor="accent2"/>
           <w:sz w:val="36"/>
           <w:lang w:val="en-GB"/>
         </w:rPr>
-      </w:pPr>
-      <w:bookmarkStart w:id="0" w:name="_GoBack"/>
-      <w:bookmarkEnd w:id="0"/>
-      <w:r>
-        <w:rPr>
-          <w:rFonts w:ascii="Arial" w:hAnsi="Arial" w:cs="Arial"/>
+        <w:t xml:space="preserve">Procedure for depositing information on the </w:t>
+      </w:r>
+      <w:r>
+        <w:rPr>
+          <w:rFonts w:cs="Arial" w:ascii="Arial" w:hAnsi="Arial"/>
           <w:color w:val="ED7D31" w:themeColor="accent2"/>
           <w:sz w:val="36"/>
           <w:lang w:val="en-GB"/>
         </w:rPr>
-        <w:t>Procedure for depositing information on the server of the Theia/OZCAR information system</w:t>
-      </w:r>
-    </w:p>
-    <w:p>
-      <w:pPr>
-        <w:rPr>
-          <w:lang w:val="en-GB"/>
-        </w:rPr>
-      </w:pPr>
-    </w:p>
-    <w:p>
-      <w:pPr>
-        <w:jc w:val="both"/>
-        <w:rPr>
-          <w:lang w:val="en-GB"/>
-        </w:rPr>
-      </w:pPr>
-      <w:r>
-        <w:rPr>
-          <w:lang w:val="en-GB"/>
-        </w:rPr>
-        <w:t>An authenticated http data repository has been set up under an Apache server to set up the information</w:t>
-      </w:r>
-      <w:r>
-        <w:rPr>
-          <w:lang w:val="en-GB"/>
-        </w:rPr>
-        <w:t xml:space="preserve"> flows</w:t>
-      </w:r>
-      <w:r>
-        <w:rPr>
-          <w:lang w:val="en-GB"/>
-        </w:rPr>
-        <w:t xml:space="preserve"> between the data producers' information systems and the Theia/OZCAR information system.</w:t>
-      </w:r>
-    </w:p>
-    <w:p>
-      <w:pPr>
-        <w:jc w:val="both"/>
-        <w:rPr>
-          <w:lang w:val="en-GB"/>
-        </w:rPr>
-      </w:pPr>
-      <w:r>
-        <w:rPr>
-          <w:lang w:val="en-GB"/>
-        </w:rPr>
-        <w:t xml:space="preserve"> Each observatory has a repository directory. The data must be deposited as </w:t>
-      </w:r>
-      <w:r>
-        <w:rPr>
-          <w:lang w:val="en-GB"/>
-        </w:rPr>
-        <w:t>a</w:t>
-      </w:r>
-      <w:r>
-        <w:rPr>
-          <w:lang w:val="en-GB"/>
-        </w:rPr>
-        <w:t xml:space="preserve"> zip </w:t>
-      </w:r>
-      <w:r>
-        <w:rPr>
-          <w:lang w:val="en-GB"/>
-        </w:rPr>
-        <w:t>archive containing</w:t>
-      </w:r>
-      <w:r>
-        <w:rPr>
-          <w:lang w:val="en-GB"/>
-        </w:rPr>
-        <w:t xml:space="preserve"> itself the pivot format</w:t>
-      </w:r>
-      <w:r>
-        <w:rPr>
-          <w:lang w:val="en-GB"/>
-        </w:rPr>
-        <w:t>.json file</w:t>
-      </w:r>
-      <w:r>
-        <w:rPr>
-          <w:lang w:val="en-GB"/>
-        </w:rPr>
-        <w:t xml:space="preserve"> and the zip archives</w:t>
-      </w:r>
-      <w:r>
-        <w:rPr>
-          <w:lang w:val="en-GB"/>
-        </w:rPr>
-        <w:t xml:space="preserve"> with the data files. The name the</w:t>
-      </w:r>
-      <w:r>
-        <w:rPr>
-          <w:lang w:val="en-GB"/>
-        </w:rPr>
-        <w:t xml:space="preserve"> zip archive does not matter ( ex: MSEC_THEIA.zip). </w:t>
-      </w:r>
-    </w:p>
-    <w:p>
-      <w:pPr>
-        <w:jc w:val="both"/>
-        <w:rPr>
-          <w:i/>
-          <w:lang w:val="en-GB"/>
-        </w:rPr>
-      </w:pPr>
-      <w:r>
-        <w:rPr>
-          <w:noProof/>
-          <w:lang w:eastAsia="fr-FR"/>
-        </w:rPr>
+        <w:t xml:space="preserve">server of  the </w:t>
+      </w:r>
+      <w:r>
+        <w:rPr>
+          <w:rFonts w:cs="Arial" w:ascii="Arial" w:hAnsi="Arial"/>
+          <w:color w:val="ED7D31" w:themeColor="accent2"/>
+          <w:sz w:val="36"/>
+          <w:lang w:val="en-GB"/>
+        </w:rPr>
+        <w:t xml:space="preserve">Theia/OZCAR </w:t>
+      </w:r>
+      <w:bookmarkEnd w:id="0"/>
+      <w:r>
+        <w:rPr>
+          <w:rFonts w:cs="Arial" w:ascii="Arial" w:hAnsi="Arial"/>
+          <w:color w:val="ED7D31" w:themeColor="accent2"/>
+          <w:sz w:val="36"/>
+          <w:lang w:val="en-GB"/>
+        </w:rPr>
+        <w:t>information system</w:t>
+      </w:r>
+    </w:p>
+    <w:p>
+      <w:pPr>
+        <w:pStyle w:val="Normal"/>
+        <w:rPr>
+          <w:lang w:val="en-GB"/>
+        </w:rPr>
+      </w:pPr>
+      <w:r>
+        <w:rPr>
+          <w:lang w:val="en-GB"/>
+        </w:rPr>
+      </w:r>
+    </w:p>
+    <w:p>
+      <w:pPr>
+        <w:pStyle w:val="Normal"/>
+        <w:jc w:val="both"/>
+        <w:rPr/>
+      </w:pPr>
+      <w:r>
+        <w:rPr>
+          <w:lang w:val="en-GB"/>
+        </w:rPr>
+        <w:t>An authenticated http data repository has been set up under an Apache server to set up the information flows between the data producers' information systems and the Theia/OZCAR information system.</w:t>
+      </w:r>
+    </w:p>
+    <w:p>
+      <w:pPr>
+        <w:pStyle w:val="Normal"/>
+        <w:jc w:val="both"/>
+        <w:rPr/>
+      </w:pPr>
+      <w:r>
+        <w:rPr>
+          <w:lang w:val="en-GB"/>
+        </w:rPr>
+        <w:t xml:space="preserve"> </w:t>
+      </w:r>
+      <w:r>
+        <w:rPr>
+          <w:lang w:val="en-GB"/>
+        </w:rPr>
+        <w:t xml:space="preserve">Each observatory has a repository directory. The data must be deposited as a zip archive containing itself the pivot format.json file and the zip archives with the data files. The name the zip archive does not matter ( ex: MSEC_THEIA.zip). </w:t>
+      </w:r>
+    </w:p>
+    <w:p>
+      <w:pPr>
+        <w:pStyle w:val="Normal"/>
+        <w:jc w:val="both"/>
+        <w:rPr/>
+      </w:pPr>
+      <w:r>
         <mc:AlternateContent>
           <mc:Choice Requires="wps">
             <w:drawing>
-              <wp:anchor distT="0" distB="0" distL="114300" distR="114300" simplePos="0" relativeHeight="2" behindDoc="1" locked="0" layoutInCell="1" allowOverlap="1" wp14:anchorId="7203179D" wp14:editId="7BADC829">
+              <wp:anchor behindDoc="1" distT="0" distB="0" distL="114300" distR="114300" simplePos="0" locked="0" layoutInCell="1" allowOverlap="1" relativeHeight="4" wp14:anchorId="7203179D">
                 <wp:simplePos x="0" y="0"/>
                 <wp:positionH relativeFrom="margin">
                   <wp:posOffset>-147320</wp:posOffset>
@@ -145,11 +112,10 @@
                 <wp:positionV relativeFrom="paragraph">
                   <wp:posOffset>7620</wp:posOffset>
                 </wp:positionV>
-                <wp:extent cx="6043295" cy="4019550"/>
+                <wp:extent cx="6043930" cy="4020185"/>
                 <wp:effectExtent l="0" t="0" r="14605" b="19050"/>
                 <wp:wrapNone/>
                 <wp:docPr id="1" name="Rectangle 2"/>
-                <wp:cNvGraphicFramePr/>
                 <a:graphic xmlns:a="http://schemas.openxmlformats.org/drawingml/2006/main">
                   <a:graphicData uri="http://schemas.microsoft.com/office/word/2010/wordprocessingShape">
                     <wps:wsp>
@@ -157,7 +123,7 @@
                       <wps:spPr>
                         <a:xfrm>
                           <a:off x="0" y="0"/>
-                          <a:ext cx="6043295" cy="4019550"/>
+                          <a:ext cx="6043320" cy="4019400"/>
                         </a:xfrm>
                         <a:prstGeom prst="rect">
                           <a:avLst/>
@@ -186,16 +152,15 @@
                     </wps:wsp>
                   </a:graphicData>
                 </a:graphic>
-                <wp14:sizeRelV relativeFrom="margin">
-                  <wp14:pctHeight>0</wp14:pctHeight>
-                </wp14:sizeRelV>
               </wp:anchor>
             </w:drawing>
           </mc:Choice>
           <mc:Fallback>
             <w:pict>
-              <v:rect w14:anchorId="3BDD3856" id="Rectangle 2" o:spid="_x0000_s1026" style="position:absolute;margin-left:-11.6pt;margin-top:.6pt;width:475.85pt;height:316.5pt;z-index:-503316478;visibility:visible;mso-wrap-style:square;mso-height-percent:0;mso-wrap-distance-left:9pt;mso-wrap-distance-top:0;mso-wrap-distance-right:9pt;mso-wrap-distance-bottom:0;mso-position-horizontal:absolute;mso-position-horizontal-relative:margin;mso-position-vertical:absolute;mso-position-vertical-relative:text;mso-height-percent:0;mso-height-relative:margin;v-text-anchor:top" o:gfxdata="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" fillcolor="#ffe599 [1303]" strokecolor="#ffc000 [3207]" strokeweight=".5pt">
-                <w10:wrap anchorx="margin"/>
+              <v:rect id="shape_0" ID="Rectangle 2" fillcolor="#ffe699" stroked="t" style="position:absolute;margin-left:-11.6pt;margin-top:0.6pt;width:475.8pt;height:316.45pt;mso-position-horizontal-relative:margin" wp14:anchorId="7203179D">
+                <w10:wrap type="none"/>
+                <v:fill o:detectmouseclick="t" type="solid" color2="#001966"/>
+                <v:stroke color="#ffc000" weight="6480" joinstyle="miter" endcap="flat"/>
               </v:rect>
             </w:pict>
           </mc:Fallback>
@@ -211,6 +176,7 @@
     </w:p>
     <w:p>
       <w:pPr>
+        <w:pStyle w:val="Normal"/>
         <w:jc w:val="both"/>
         <w:rPr>
           <w:lang w:val="en-GB" w:eastAsia="fr-FR"/>
@@ -218,11 +184,10 @@
       </w:pPr>
       <w:r>
         <w:rPr>
-          <w:noProof/>
-          <w:lang w:eastAsia="fr-FR"/>
+          <w:lang w:val="en-GB" w:eastAsia="fr-FR"/>
         </w:rPr>
         <w:drawing>
-          <wp:anchor distT="0" distB="3810" distL="114300" distR="114300" simplePos="0" relativeHeight="3" behindDoc="0" locked="0" layoutInCell="1" allowOverlap="1">
+          <wp:anchor behindDoc="0" distT="0" distB="3810" distL="114300" distR="114300" simplePos="0" locked="0" layoutInCell="1" allowOverlap="1" relativeHeight="5">
             <wp:simplePos x="0" y="0"/>
             <wp:positionH relativeFrom="column">
               <wp:posOffset>639445</wp:posOffset>
@@ -233,7 +198,7 @@
             <wp:extent cx="4248150" cy="3025140"/>
             <wp:effectExtent l="0" t="0" r="0" b="0"/>
             <wp:wrapNone/>
-            <wp:docPr id="2" name="Image 1"/>
+            <wp:docPr id="2" name="Image 1" descr=""/>
             <wp:cNvGraphicFramePr>
               <a:graphicFrameLocks xmlns:a="http://schemas.openxmlformats.org/drawingml/2006/main" noChangeAspect="1"/>
             </wp:cNvGraphicFramePr>
@@ -241,14 +206,14 @@
               <a:graphicData uri="http://schemas.openxmlformats.org/drawingml/2006/picture">
                 <pic:pic xmlns:pic="http://schemas.openxmlformats.org/drawingml/2006/picture">
                   <pic:nvPicPr>
-                    <pic:cNvPr id="2" name="Image 1"/>
+                    <pic:cNvPr id="2" name="Image 1" descr=""/>
                     <pic:cNvPicPr>
                       <a:picLocks noChangeAspect="1" noChangeArrowheads="1"/>
                     </pic:cNvPicPr>
                   </pic:nvPicPr>
                   <pic:blipFill>
-                    <a:blip r:embed="rId6"/>
-                    <a:srcRect b="7138"/>
+                    <a:blip r:embed="rId2"/>
+                    <a:srcRect l="0" t="0" r="0" b="7138"/>
                     <a:stretch>
                       <a:fillRect/>
                     </a:stretch>
@@ -271,112 +236,169 @@
     </w:p>
     <w:p>
       <w:pPr>
-        <w:jc w:val="both"/>
-        <w:rPr>
-          <w:lang w:val="en-GB"/>
-        </w:rPr>
-      </w:pPr>
-    </w:p>
-    <w:p>
-      <w:pPr>
-        <w:jc w:val="both"/>
-        <w:rPr>
-          <w:lang w:val="en-GB"/>
-        </w:rPr>
-      </w:pPr>
-    </w:p>
-    <w:p>
-      <w:pPr>
-        <w:jc w:val="both"/>
-        <w:rPr>
-          <w:lang w:val="en-GB"/>
-        </w:rPr>
-      </w:pPr>
-    </w:p>
-    <w:p>
-      <w:pPr>
-        <w:jc w:val="both"/>
-        <w:rPr>
-          <w:lang w:val="en-GB"/>
-        </w:rPr>
-      </w:pPr>
-    </w:p>
-    <w:p>
-      <w:pPr>
-        <w:jc w:val="both"/>
-        <w:rPr>
-          <w:lang w:val="en-GB"/>
-        </w:rPr>
-      </w:pPr>
-    </w:p>
-    <w:p>
-      <w:pPr>
-        <w:jc w:val="both"/>
-        <w:rPr>
-          <w:lang w:val="en-GB"/>
-        </w:rPr>
-      </w:pPr>
-    </w:p>
-    <w:p>
-      <w:pPr>
-        <w:jc w:val="both"/>
-        <w:rPr>
-          <w:lang w:val="en-GB"/>
-        </w:rPr>
-      </w:pPr>
-    </w:p>
-    <w:p>
-      <w:pPr>
-        <w:jc w:val="both"/>
-        <w:rPr>
-          <w:lang w:val="en-GB"/>
-        </w:rPr>
-      </w:pPr>
-    </w:p>
-    <w:p>
-      <w:pPr>
-        <w:jc w:val="both"/>
-        <w:rPr>
-          <w:lang w:val="en-GB"/>
-        </w:rPr>
-      </w:pPr>
-    </w:p>
-    <w:p>
-      <w:pPr>
-        <w:jc w:val="both"/>
-        <w:rPr>
-          <w:lang w:val="en-GB"/>
-        </w:rPr>
-      </w:pPr>
-    </w:p>
-    <w:p>
-      <w:pPr>
+        <w:pStyle w:val="Normal"/>
+        <w:jc w:val="both"/>
+        <w:rPr>
+          <w:lang w:val="en-GB"/>
+        </w:rPr>
+      </w:pPr>
+      <w:r>
+        <w:rPr>
+          <w:lang w:val="en-GB"/>
+        </w:rPr>
+      </w:r>
+    </w:p>
+    <w:p>
+      <w:pPr>
+        <w:pStyle w:val="Normal"/>
+        <w:jc w:val="both"/>
+        <w:rPr>
+          <w:lang w:val="en-GB"/>
+        </w:rPr>
+      </w:pPr>
+      <w:r>
+        <w:rPr>
+          <w:lang w:val="en-GB"/>
+        </w:rPr>
+      </w:r>
+    </w:p>
+    <w:p>
+      <w:pPr>
+        <w:pStyle w:val="Normal"/>
+        <w:jc w:val="both"/>
+        <w:rPr>
+          <w:lang w:val="en-GB"/>
+        </w:rPr>
+      </w:pPr>
+      <w:r>
+        <w:rPr>
+          <w:lang w:val="en-GB"/>
+        </w:rPr>
+      </w:r>
+    </w:p>
+    <w:p>
+      <w:pPr>
+        <w:pStyle w:val="Normal"/>
+        <w:jc w:val="both"/>
+        <w:rPr>
+          <w:lang w:val="en-GB"/>
+        </w:rPr>
+      </w:pPr>
+      <w:r>
+        <w:rPr>
+          <w:lang w:val="en-GB"/>
+        </w:rPr>
+      </w:r>
+    </w:p>
+    <w:p>
+      <w:pPr>
+        <w:pStyle w:val="Normal"/>
+        <w:jc w:val="both"/>
+        <w:rPr>
+          <w:lang w:val="en-GB"/>
+        </w:rPr>
+      </w:pPr>
+      <w:r>
+        <w:rPr>
+          <w:lang w:val="en-GB"/>
+        </w:rPr>
+      </w:r>
+    </w:p>
+    <w:p>
+      <w:pPr>
+        <w:pStyle w:val="Normal"/>
+        <w:jc w:val="both"/>
+        <w:rPr>
+          <w:lang w:val="en-GB"/>
+        </w:rPr>
+      </w:pPr>
+      <w:r>
+        <w:rPr>
+          <w:lang w:val="en-GB"/>
+        </w:rPr>
+      </w:r>
+    </w:p>
+    <w:p>
+      <w:pPr>
+        <w:pStyle w:val="Normal"/>
+        <w:jc w:val="both"/>
+        <w:rPr>
+          <w:lang w:val="en-GB"/>
+        </w:rPr>
+      </w:pPr>
+      <w:r>
+        <w:rPr>
+          <w:lang w:val="en-GB"/>
+        </w:rPr>
+      </w:r>
+    </w:p>
+    <w:p>
+      <w:pPr>
+        <w:pStyle w:val="Normal"/>
+        <w:jc w:val="both"/>
+        <w:rPr>
+          <w:lang w:val="en-GB"/>
+        </w:rPr>
+      </w:pPr>
+      <w:r>
+        <w:rPr>
+          <w:lang w:val="en-GB"/>
+        </w:rPr>
+      </w:r>
+    </w:p>
+    <w:p>
+      <w:pPr>
+        <w:pStyle w:val="Normal"/>
+        <w:jc w:val="both"/>
+        <w:rPr>
+          <w:lang w:val="en-GB"/>
+        </w:rPr>
+      </w:pPr>
+      <w:r>
+        <w:rPr>
+          <w:lang w:val="en-GB"/>
+        </w:rPr>
+      </w:r>
+    </w:p>
+    <w:p>
+      <w:pPr>
+        <w:pStyle w:val="Normal"/>
+        <w:jc w:val="both"/>
+        <w:rPr>
+          <w:lang w:val="en-GB"/>
+        </w:rPr>
+      </w:pPr>
+      <w:r>
+        <w:rPr>
+          <w:lang w:val="en-GB"/>
+        </w:rPr>
+      </w:r>
+    </w:p>
+    <w:p>
+      <w:pPr>
+        <w:pStyle w:val="Normal"/>
         <w:tabs>
-          <w:tab w:val="left" w:pos="2076"/>
+          <w:tab w:val="left" w:pos="2076" w:leader="none"/>
         </w:tabs>
         <w:jc w:val="both"/>
+        <w:rPr/>
+      </w:pPr>
+      <w:r>
         <w:rPr>
           <w:i/>
           <w:lang w:val="en-GB"/>
         </w:rPr>
-      </w:pPr>
-      <w:r>
-        <w:rPr>
-          <w:i/>
-          <w:lang w:val="en-GB"/>
-        </w:rPr>
         <w:t xml:space="preserve">The archive contains the information of the pivot model (MSEC_en.json file) as well as the data related to each of the data sets of the data producer (each.zip archive contains the data of a data set). </w:t>
       </w:r>
     </w:p>
     <w:p>
       <w:pPr>
+        <w:pStyle w:val="Normal"/>
         <w:tabs>
-          <w:tab w:val="left" w:pos="2076"/>
+          <w:tab w:val="left" w:pos="2076" w:leader="none"/>
         </w:tabs>
         <w:jc w:val="both"/>
-        <w:rPr>
-          <w:lang w:val="en-GB"/>
-        </w:rPr>
+        <w:rPr/>
       </w:pPr>
       <w:r>
         <w:rPr>
@@ -389,41 +411,64 @@
       <w:pPr>
         <w:pStyle w:val="NormalWeb"/>
         <w:jc w:val="both"/>
-      </w:pPr>
-      <w:r>
-        <w:rPr>
-          <w:rFonts w:ascii="Courier New" w:hAnsi="Courier New" w:cs="Courier New"/>
+        <w:rPr/>
+      </w:pPr>
+      <w:r>
+        <w:rPr>
+          <w:rFonts w:cs="Courier New" w:ascii="Courier New" w:hAnsi="Courier New"/>
           <w:b/>
           <w:bCs/>
         </w:rPr>
-        <w:t xml:space="preserve">curl -u "producerId":"password" -T /chemin/vers/le/.zip </w:t>
-      </w:r>
-      <w:hyperlink r:id="rId7">
+        <w:t xml:space="preserve">curl </w:t>
+      </w:r>
+      <w:r>
+        <w:rPr>
+          <w:rFonts w:cs="Courier New" w:ascii="Courier New" w:hAnsi="Courier New"/>
+          <w:b/>
+          <w:bCs/>
+        </w:rPr>
+        <w:t xml:space="preserve">-k </w:t>
+      </w:r>
+      <w:r>
+        <w:rPr>
+          <w:rFonts w:cs="Courier New" w:ascii="Courier New" w:hAnsi="Courier New"/>
+          <w:b/>
+          <w:bCs/>
+        </w:rPr>
+        <w:t xml:space="preserve">-u "producerId":"password" -T /chemin/vers/le/.zip </w:t>
+      </w:r>
+      <w:hyperlink r:id="rId3">
         <w:r>
           <w:rPr>
             <w:rStyle w:val="LienInternet"/>
-            <w:rFonts w:ascii="Courier New" w:hAnsi="Courier New" w:cs="Courier New"/>
+            <w:rFonts w:cs="Courier New" w:ascii="Courier New" w:hAnsi="Courier New"/>
             <w:b/>
             <w:bCs/>
           </w:rPr>
-          <w:t>http://in-situ.theia-land.fr/data/"producerId"/new/</w:t>
+          <w:t>https://in-situ.theia-land.fr/data/</w:t>
         </w:r>
       </w:hyperlink>
+      <w:hyperlink r:id="rId4">
+        <w:r>
+          <w:rPr>
+            <w:rStyle w:val="LienInternet"/>
+            <w:rFonts w:cs="Courier New" w:ascii="Courier New" w:hAnsi="Courier New"/>
+            <w:b/>
+            <w:bCs/>
+          </w:rPr>
+          <w:t>"producerId"/new/</w:t>
+        </w:r>
+      </w:hyperlink>
     </w:p>
     <w:p>
       <w:pPr>
         <w:pStyle w:val="NormalWeb"/>
         <w:jc w:val="both"/>
-        <w:rPr>
-          <w:rFonts w:ascii="Courier New" w:hAnsi="Courier New" w:cs="Courier New"/>
-          <w:bCs/>
-          <w:i/>
-          <w:lang w:val="en-GB"/>
-        </w:rPr>
-      </w:pPr>
-      <w:r>
-        <w:rPr>
-          <w:rFonts w:ascii="Courier New" w:hAnsi="Courier New" w:cs="Courier New"/>
+        <w:rPr/>
+      </w:pPr>
+      <w:r>
+        <w:rPr>
+          <w:rFonts w:cs="Courier New" w:ascii="Courier New" w:hAnsi="Courier New"/>
           <w:b/>
           <w:bCs/>
           <w:i/>
@@ -433,28 +478,41 @@
       </w:r>
       <w:r>
         <w:rPr>
-          <w:rFonts w:ascii="Courier New" w:hAnsi="Courier New" w:cs="Courier New"/>
+          <w:rFonts w:cs="Courier New" w:ascii="Courier New" w:hAnsi="Courier New"/>
           <w:bCs/>
           <w:i/>
           <w:lang w:val="en-GB"/>
         </w:rPr>
-        <w:t>4 letters uniquely identifying the data producer</w:t>
-      </w:r>
-    </w:p>
-    <w:p>
-      <w:pPr>
-        <w:pStyle w:val="NormalWeb"/>
-        <w:jc w:val="both"/>
-        <w:rPr>
-          <w:rFonts w:ascii="Courier New" w:hAnsi="Courier New" w:cs="Courier New"/>
+        <w:t xml:space="preserve">4 letters identifying </w:t>
+      </w:r>
+      <w:r>
+        <w:rPr>
+          <w:rFonts w:cs="Courier New" w:ascii="Courier New" w:hAnsi="Courier New"/>
           <w:bCs/>
           <w:i/>
           <w:lang w:val="en-GB"/>
         </w:rPr>
-      </w:pPr>
-      <w:r>
-        <w:rPr>
-          <w:rFonts w:ascii="Courier New" w:hAnsi="Courier New" w:cs="Courier New"/>
+        <w:t xml:space="preserve">uniquely </w:t>
+      </w:r>
+      <w:r>
+        <w:rPr>
+          <w:rFonts w:cs="Courier New" w:ascii="Courier New" w:hAnsi="Courier New"/>
+          <w:bCs/>
+          <w:i/>
+          <w:lang w:val="en-GB"/>
+        </w:rPr>
+        <w:t>the data producer</w:t>
+      </w:r>
+    </w:p>
+    <w:p>
+      <w:pPr>
+        <w:pStyle w:val="NormalWeb"/>
+        <w:jc w:val="both"/>
+        <w:rPr/>
+      </w:pPr>
+      <w:r>
+        <w:rPr>
+          <w:rFonts w:cs="Courier New" w:ascii="Courier New" w:hAnsi="Courier New"/>
           <w:b/>
           <w:bCs/>
           <w:i/>
@@ -464,7 +522,7 @@
       </w:r>
       <w:r>
         <w:rPr>
-          <w:rFonts w:ascii="Courier New" w:hAnsi="Courier New" w:cs="Courier New"/>
+          <w:rFonts w:cs="Courier New" w:ascii="Courier New" w:hAnsi="Courier New"/>
           <w:bCs/>
           <w:i/>
           <w:lang w:val="en-GB"/>
@@ -475,96 +533,93 @@
     <w:p>
       <w:pPr>
         <w:pStyle w:val="NormalWeb"/>
-        <w:jc w:val="both"/>
-        <w:rPr>
-          <w:rFonts w:ascii="Courier New" w:hAnsi="Courier New" w:cs="Courier New"/>
+        <w:spacing w:before="280" w:after="280"/>
+        <w:jc w:val="both"/>
+        <w:rPr/>
+      </w:pPr>
+      <w:r>
+        <w:rPr>
+          <w:rFonts w:cs="Courier New" w:ascii="Courier New" w:hAnsi="Courier New"/>
           <w:bCs/>
-          <w:lang w:val="en-GB"/>
-        </w:rPr>
-      </w:pPr>
-      <w:r>
-        <w:rPr>
-          <w:rFonts w:ascii="Courier New" w:hAnsi="Courier New" w:cs="Courier New"/>
-          <w:bCs/>
-          <w:lang w:val="en-GB"/>
-        </w:rPr>
-        <w:t xml:space="preserve">The last deposited archive is visible in </w:t>
-      </w:r>
-      <w:hyperlink r:id="rId8" w:history="1">
+          <w:i/>
+          <w:lang w:val="en-GB"/>
+        </w:rPr>
+        <w:t xml:space="preserve">The previous deposited archive is visible under </w:t>
+      </w:r>
+      <w:hyperlink r:id="rId5">
         <w:r>
           <w:rPr>
-            <w:rStyle w:val="Lienhypertexte"/>
-            <w:rFonts w:ascii="Courier New" w:hAnsi="Courier New" w:cs="Courier New"/>
+            <w:rStyle w:val="LienInternetvisit"/>
+            <w:rFonts w:cs="Courier New" w:ascii="Courier New" w:hAnsi="Courier New"/>
             <w:b/>
             <w:bCs/>
+            <w:i/>
+          </w:rPr>
+          <w:t>https://in-situ.theia-land.fr/data/</w:t>
+        </w:r>
+      </w:hyperlink>
+      <w:hyperlink r:id="rId6">
+        <w:r>
+          <w:rPr>
+            <w:rStyle w:val="LienInternet"/>
+            <w:rFonts w:cs="Courier New" w:ascii="Courier New" w:hAnsi="Courier New"/>
+            <w:b/>
+            <w:bCs/>
+            <w:i/>
             <w:lang w:val="en-GB"/>
           </w:rPr>
-          <w:t>http://in-situ.theia-land.fr/data/ "producerId"/previous/</w:t>
+          <w:t>"producerId"/</w:t>
         </w:r>
       </w:hyperlink>
+      <w:r>
+        <w:rPr>
+          <w:rStyle w:val="LienInternet"/>
+          <w:rFonts w:cs="Courier New" w:ascii="Courier New" w:hAnsi="Courier New"/>
+          <w:b/>
+          <w:bCs/>
+          <w:i/>
+          <w:lang w:val="en-GB"/>
+        </w:rPr>
+        <w:t>previous/</w:t>
+      </w:r>
     </w:p>
     <w:sectPr>
-      <w:headerReference w:type="default" r:id="rId9"/>
-      <w:footerReference w:type="default" r:id="rId10"/>
+      <w:headerReference w:type="default" r:id="rId7"/>
+      <w:footerReference w:type="default" r:id="rId8"/>
+      <w:type w:val="nextPage"/>
       <w:pgSz w:w="11906" w:h="16838"/>
-      <w:pgMar w:top="1417" w:right="1417" w:bottom="1417" w:left="1417" w:header="708" w:footer="708" w:gutter="0"/>
-      <w:cols w:space="720"/>
-      <w:formProt w:val="0"/>
-      <w:docGrid w:linePitch="360" w:charSpace="-2049"/>
+      <w:pgMar w:left="1417" w:right="1417" w:header="708" w:top="1417" w:footer="708" w:bottom="1417" w:gutter="0"/>
+      <w:pgNumType w:fmt="decimal"/>
+      <w:formProt w:val="false"/>
+      <w:textDirection w:val="lrTb"/>
+      <w:docGrid w:type="default" w:linePitch="360" w:charSpace="4294965247"/>
     </w:sectPr>
   </w:body>
 </w:document>
 </file>
 
-<file path=word/endnotes.xml><?xml version="1.0" encoding="utf-8"?>
-<w:endnotes xmlns:wpc="http://schemas.microsoft.com/office/word/2010/wordprocessingCanvas" xmlns:cx="http://schemas.microsoft.com/office/drawing/2014/chartex" xmlns:mc="http://schemas.openxmlformats.org/markup-compatibility/2006" xmlns:o="urn:schemas-microsoft-com:office:office" xmlns:r="http://schemas.openxmlformats.org/officeDocument/2006/relationships" xmlns:m="http://schemas.openxmlformats.org/officeDocument/2006/math" xmlns:v="urn:schemas-microsoft-com:vml" xmlns:wp14="http://schemas.microsoft.com/office/word/2010/wordprocessingDrawing" xmlns:wp="http://schemas.openxmlformats.org/drawingml/2006/wordprocessingDrawing" xmlns:w10="urn:schemas-microsoft-com:office:word" xmlns:w="http://schemas.openxmlformats.org/wordprocessingml/2006/main" xmlns:w14="http://schemas.microsoft.com/office/word/2010/wordml" xmlns:w15="http://schemas.microsoft.com/office/word/2012/wordml" xmlns:w16se="http://schemas.microsoft.com/office/word/2015/wordml/symex" xmlns:wpg="http://schemas.microsoft.com/office/word/2010/wordprocessingGroup" xmlns:wpi="http://schemas.microsoft.com/office/word/2010/wordprocessingInk" xmlns:wne="http://schemas.microsoft.com/office/word/2006/wordml" xmlns:wps="http://schemas.microsoft.com/office/word/2010/wordprocessingShape" mc:Ignorable="w14 w15 w16se wp14">
-  <w:endnote w:type="separator" w:id="-1">
-    <w:p>
-      <w:pPr>
-        <w:spacing w:after="0" w:line="240" w:lineRule="auto"/>
-      </w:pPr>
-      <w:r>
-        <w:separator/>
-      </w:r>
-    </w:p>
-  </w:endnote>
-  <w:endnote w:type="continuationSeparator" w:id="0">
-    <w:p>
-      <w:pPr>
-        <w:spacing w:after="0" w:line="240" w:lineRule="auto"/>
-      </w:pPr>
-      <w:r>
-        <w:continuationSeparator/>
-      </w:r>
-    </w:p>
-  </w:endnote>
-</w:endnotes>
-</file>
-
 <file path=word/footer1.xml><?xml version="1.0" encoding="utf-8"?>
-<w:ftr xmlns:wpc="http://schemas.microsoft.com/office/word/2010/wordprocessingCanvas" xmlns:cx="http://schemas.microsoft.com/office/drawing/2014/chartex" xmlns:mc="http://schemas.openxmlformats.org/markup-compatibility/2006" xmlns:o="urn:schemas-microsoft-com:office:office" xmlns:r="http://schemas.openxmlformats.org/officeDocument/2006/relationships" xmlns:m="http://schemas.openxmlformats.org/officeDocument/2006/math" xmlns:v="urn:schemas-microsoft-com:vml" xmlns:wp14="http://schemas.microsoft.com/office/word/2010/wordprocessingDrawing" xmlns:wp="http://schemas.openxmlformats.org/drawingml/2006/wordprocessingDrawing" xmlns:w10="urn:schemas-microsoft-com:office:word" xmlns:w="http://schemas.openxmlformats.org/wordprocessingml/2006/main" xmlns:w14="http://schemas.microsoft.com/office/word/2010/wordml" xmlns:w15="http://schemas.microsoft.com/office/word/2012/wordml" xmlns:w16se="http://schemas.microsoft.com/office/word/2015/wordml/symex" xmlns:wpg="http://schemas.microsoft.com/office/word/2010/wordprocessingGroup" xmlns:wpi="http://schemas.microsoft.com/office/word/2010/wordprocessingInk" xmlns:wne="http://schemas.microsoft.com/office/word/2006/wordml" xmlns:wps="http://schemas.microsoft.com/office/word/2010/wordprocessingShape" mc:Ignorable="w14 w15 w16se wp14">
+<w:ftr xmlns:o="urn:schemas-microsoft-com:office:office" xmlns:r="http://schemas.openxmlformats.org/officeDocument/2006/relationships" xmlns:v="urn:schemas-microsoft-com:vml" xmlns:w="http://schemas.openxmlformats.org/wordprocessingml/2006/main" xmlns:w10="urn:schemas-microsoft-com:office:word" xmlns:wp="http://schemas.openxmlformats.org/drawingml/2006/wordprocessingDrawing" xmlns:wps="http://schemas.microsoft.com/office/word/2010/wordprocessingShape" xmlns:wpg="http://schemas.microsoft.com/office/word/2010/wordprocessingGroup" xmlns:mc="http://schemas.openxmlformats.org/markup-compatibility/2006" xmlns:wp14="http://schemas.microsoft.com/office/word/2010/wordprocessingDrawing" xmlns:w14="http://schemas.microsoft.com/office/word/2010/wordml" mc:Ignorable="w14 wp14">
   <w:p>
     <w:pPr>
       <w:pStyle w:val="Pieddepage"/>
+      <w:rPr/>
     </w:pPr>
     <w:r>
-      <w:rPr>
-        <w:noProof/>
-        <w:lang w:eastAsia="fr-FR"/>
-      </w:rPr>
+      <w:rPr/>
       <w:drawing>
-        <wp:anchor distT="0" distB="9525" distL="114300" distR="116840" simplePos="0" relativeHeight="7" behindDoc="1" locked="0" layoutInCell="1" allowOverlap="1">
+        <wp:anchor behindDoc="1" distT="0" distB="18415" distL="114300" distR="119380" simplePos="0" locked="0" layoutInCell="1" allowOverlap="1" relativeHeight="3">
           <wp:simplePos x="0" y="0"/>
-          <wp:positionH relativeFrom="page">
-            <wp:align>right</wp:align>
+          <wp:positionH relativeFrom="rightMargin">
+            <wp:posOffset>0</wp:posOffset>
           </wp:positionH>
           <wp:positionV relativeFrom="paragraph">
             <wp:posOffset>68580</wp:posOffset>
           </wp:positionV>
           <wp:extent cx="7560310" cy="542925"/>
-          <wp:effectExtent l="0" t="0" r="2540" b="9525"/>
+          <wp:effectExtent l="0" t="0" r="0" b="0"/>
           <wp:wrapNone/>
-          <wp:docPr id="4" name="Image2"/>
+          <wp:docPr id="4" name="Image2" descr=""/>
           <wp:cNvGraphicFramePr>
             <a:graphicFrameLocks xmlns:a="http://schemas.openxmlformats.org/drawingml/2006/main" noChangeAspect="1"/>
           </wp:cNvGraphicFramePr>
@@ -572,7 +627,7 @@
             <a:graphicData uri="http://schemas.openxmlformats.org/drawingml/2006/picture">
               <pic:pic xmlns:pic="http://schemas.openxmlformats.org/drawingml/2006/picture">
                 <pic:nvPicPr>
-                  <pic:cNvPr id="4" name="Image2"/>
+                  <pic:cNvPr id="4" name="Image2" descr=""/>
                   <pic:cNvPicPr>
                     <a:picLocks noChangeAspect="1" noChangeArrowheads="1"/>
                   </pic:cNvPicPr>
@@ -602,44 +657,17 @@
 </w:ftr>
 </file>
 
-<file path=word/footnotes.xml><?xml version="1.0" encoding="utf-8"?>
-<w:footnotes xmlns:wpc="http://schemas.microsoft.com/office/word/2010/wordprocessingCanvas" xmlns:cx="http://schemas.microsoft.com/office/drawing/2014/chartex" xmlns:mc="http://schemas.openxmlformats.org/markup-compatibility/2006" xmlns:o="urn:schemas-microsoft-com:office:office" xmlns:r="http://schemas.openxmlformats.org/officeDocument/2006/relationships" xmlns:m="http://schemas.openxmlformats.org/officeDocument/2006/math" xmlns:v="urn:schemas-microsoft-com:vml" xmlns:wp14="http://schemas.microsoft.com/office/word/2010/wordprocessingDrawing" xmlns:wp="http://schemas.openxmlformats.org/drawingml/2006/wordprocessingDrawing" xmlns:w10="urn:schemas-microsoft-com:office:word" xmlns:w="http://schemas.openxmlformats.org/wordprocessingml/2006/main" xmlns:w14="http://schemas.microsoft.com/office/word/2010/wordml" xmlns:w15="http://schemas.microsoft.com/office/word/2012/wordml" xmlns:w16se="http://schemas.microsoft.com/office/word/2015/wordml/symex" xmlns:wpg="http://schemas.microsoft.com/office/word/2010/wordprocessingGroup" xmlns:wpi="http://schemas.microsoft.com/office/word/2010/wordprocessingInk" xmlns:wne="http://schemas.microsoft.com/office/word/2006/wordml" xmlns:wps="http://schemas.microsoft.com/office/word/2010/wordprocessingShape" mc:Ignorable="w14 w15 w16se wp14">
-  <w:footnote w:type="separator" w:id="-1">
-    <w:p>
-      <w:pPr>
-        <w:spacing w:after="0" w:line="240" w:lineRule="auto"/>
-      </w:pPr>
-      <w:r>
-        <w:separator/>
-      </w:r>
-    </w:p>
-  </w:footnote>
-  <w:footnote w:type="continuationSeparator" w:id="0">
-    <w:p>
-      <w:pPr>
-        <w:spacing w:after="0" w:line="240" w:lineRule="auto"/>
-      </w:pPr>
-      <w:r>
-        <w:continuationSeparator/>
-      </w:r>
-    </w:p>
-  </w:footnote>
-</w:footnotes>
-</file>
-
 <file path=word/header1.xml><?xml version="1.0" encoding="utf-8"?>
-<w:hdr xmlns:wpc="http://schemas.microsoft.com/office/word/2010/wordprocessingCanvas" xmlns:cx="http://schemas.microsoft.com/office/drawing/2014/chartex" xmlns:mc="http://schemas.openxmlformats.org/markup-compatibility/2006" xmlns:o="urn:schemas-microsoft-com:office:office" xmlns:r="http://schemas.openxmlformats.org/officeDocument/2006/relationships" xmlns:m="http://schemas.openxmlformats.org/officeDocument/2006/math" xmlns:v="urn:schemas-microsoft-com:vml" xmlns:wp14="http://schemas.microsoft.com/office/word/2010/wordprocessingDrawing" xmlns:wp="http://schemas.openxmlformats.org/drawingml/2006/wordprocessingDrawing" xmlns:w10="urn:schemas-microsoft-com:office:word" xmlns:w="http://schemas.openxmlformats.org/wordprocessingml/2006/main" xmlns:w14="http://schemas.microsoft.com/office/word/2010/wordml" xmlns:w15="http://schemas.microsoft.com/office/word/2012/wordml" xmlns:w16se="http://schemas.microsoft.com/office/word/2015/wordml/symex" xmlns:wpg="http://schemas.microsoft.com/office/word/2010/wordprocessingGroup" xmlns:wpi="http://schemas.microsoft.com/office/word/2010/wordprocessingInk" xmlns:wne="http://schemas.microsoft.com/office/word/2006/wordml" xmlns:wps="http://schemas.microsoft.com/office/word/2010/wordprocessingShape" mc:Ignorable="w14 w15 w16se wp14">
+<w:hdr xmlns:o="urn:schemas-microsoft-com:office:office" xmlns:r="http://schemas.openxmlformats.org/officeDocument/2006/relationships" xmlns:v="urn:schemas-microsoft-com:vml" xmlns:w="http://schemas.openxmlformats.org/wordprocessingml/2006/main" xmlns:w10="urn:schemas-microsoft-com:office:word" xmlns:wp="http://schemas.openxmlformats.org/drawingml/2006/wordprocessingDrawing" xmlns:wps="http://schemas.microsoft.com/office/word/2010/wordprocessingShape" xmlns:wpg="http://schemas.microsoft.com/office/word/2010/wordprocessingGroup" xmlns:mc="http://schemas.openxmlformats.org/markup-compatibility/2006" xmlns:wp14="http://schemas.microsoft.com/office/word/2010/wordprocessingDrawing" xmlns:w14="http://schemas.microsoft.com/office/word/2010/wordml" mc:Ignorable="w14 wp14">
   <w:p>
     <w:pPr>
-      <w:pStyle w:val="En-tte"/>
+      <w:pStyle w:val="Entte"/>
+      <w:rPr/>
     </w:pPr>
     <w:r>
-      <w:rPr>
-        <w:noProof/>
-        <w:lang w:eastAsia="fr-FR"/>
-      </w:rPr>
+      <w:rPr/>
       <w:drawing>
-        <wp:anchor distT="0" distB="0" distL="114300" distR="114300" simplePos="0" relativeHeight="5" behindDoc="1" locked="0" layoutInCell="1" allowOverlap="1">
+        <wp:anchor behindDoc="1" distT="0" distB="7620" distL="114300" distR="114300" simplePos="0" locked="0" layoutInCell="1" allowOverlap="1" relativeHeight="2">
           <wp:simplePos x="0" y="0"/>
           <wp:positionH relativeFrom="page">
             <wp:align>left</wp:align>
@@ -647,10 +675,10 @@
           <wp:positionV relativeFrom="paragraph">
             <wp:posOffset>-449580</wp:posOffset>
           </wp:positionV>
-          <wp:extent cx="7590790" cy="1115695"/>
-          <wp:effectExtent l="0" t="0" r="0" b="8255"/>
+          <wp:extent cx="7560310" cy="1115695"/>
+          <wp:effectExtent l="0" t="0" r="0" b="0"/>
           <wp:wrapNone/>
-          <wp:docPr id="3" name="Picture"/>
+          <wp:docPr id="3" name="Picture" descr=""/>
           <wp:cNvGraphicFramePr>
             <a:graphicFrameLocks xmlns:a="http://schemas.openxmlformats.org/drawingml/2006/main" noChangeAspect="1"/>
           </wp:cNvGraphicFramePr>
@@ -658,14 +686,14 @@
             <a:graphicData uri="http://schemas.openxmlformats.org/drawingml/2006/picture">
               <pic:pic xmlns:pic="http://schemas.openxmlformats.org/drawingml/2006/picture">
                 <pic:nvPicPr>
-                  <pic:cNvPr id="3" name="Picture"/>
+                  <pic:cNvPr id="3" name="Picture" descr=""/>
                   <pic:cNvPicPr>
                     <a:picLocks noChangeAspect="1" noChangeArrowheads="1"/>
                   </pic:cNvPicPr>
                 </pic:nvPicPr>
                 <pic:blipFill>
                   <a:blip r:embed="rId1"/>
-                  <a:srcRect l="471" r="-471"/>
+                  <a:srcRect l="471" t="0" r="-471" b="0"/>
                   <a:stretch>
                     <a:fillRect/>
                   </a:stretch>
@@ -673,7 +701,7 @@
                 <pic:spPr bwMode="auto">
                   <a:xfrm>
                     <a:off x="0" y="0"/>
-                    <a:ext cx="7590790" cy="1115695"/>
+                    <a:ext cx="7560310" cy="1115695"/>
                   </a:xfrm>
                   <a:prstGeom prst="rect">
                     <a:avLst/>
@@ -682,9 +710,6 @@
               </pic:pic>
             </a:graphicData>
           </a:graphic>
-          <wp14:sizeRelH relativeFrom="margin">
-            <wp14:pctWidth>0</wp14:pctWidth>
-          </wp14:sizeRelH>
         </wp:anchor>
       </w:drawing>
     </w:r>
@@ -693,29 +718,30 @@
 </file>
 
 <file path=word/styles.xml><?xml version="1.0" encoding="utf-8"?>
-<w:styles xmlns:mc="http://schemas.openxmlformats.org/markup-compatibility/2006" xmlns:r="http://schemas.openxmlformats.org/officeDocument/2006/relationships" xmlns:w="http://schemas.openxmlformats.org/wordprocessingml/2006/main" xmlns:w14="http://schemas.microsoft.com/office/word/2010/wordml" xmlns:w15="http://schemas.microsoft.com/office/word/2012/wordml" xmlns:w16se="http://schemas.microsoft.com/office/word/2015/wordml/symex" mc:Ignorable="w14 w15 w16se">
+<w:styles xmlns:w="http://schemas.openxmlformats.org/wordprocessingml/2006/main" xmlns:w14="http://schemas.microsoft.com/office/word/2010/wordml" xmlns:mc="http://schemas.openxmlformats.org/markup-compatibility/2006" mc:Ignorable="w14">
   <w:docDefaults>
     <w:rPrDefault>
       <w:rPr>
-        <w:rFonts w:asciiTheme="minorHAnsi" w:eastAsiaTheme="minorHAnsi" w:hAnsiTheme="minorHAnsi" w:cstheme="minorBidi"/>
-        <w:sz w:val="22"/>
+        <w:rFonts w:ascii="Calibri" w:hAnsi="Calibri" w:eastAsia="Calibri" w:cs="" w:asciiTheme="minorHAnsi" w:cstheme="minorBidi" w:eastAsiaTheme="minorHAnsi" w:hAnsiTheme="minorHAnsi"/>
         <w:szCs w:val="22"/>
         <w:lang w:val="fr-FR" w:eastAsia="en-US" w:bidi="ar-SA"/>
       </w:rPr>
     </w:rPrDefault>
-    <w:pPrDefault/>
+    <w:pPrDefault>
+      <w:pPr/>
+    </w:pPrDefault>
   </w:docDefaults>
   <w:latentStyles w:defLockedState="0" w:defUIPriority="99" w:defSemiHidden="0" w:defUnhideWhenUsed="0" w:defQFormat="0" w:count="371">
     <w:lsdException w:name="Normal" w:uiPriority="0" w:qFormat="1"/>
     <w:lsdException w:name="heading 1" w:uiPriority="9" w:qFormat="1"/>
-    <w:lsdException w:name="heading 2" w:semiHidden="1" w:uiPriority="9" w:unhideWhenUsed="1" w:qFormat="1"/>
-    <w:lsdException w:name="heading 3" w:semiHidden="1" w:uiPriority="9" w:unhideWhenUsed="1" w:qFormat="1"/>
-    <w:lsdException w:name="heading 4" w:semiHidden="1" w:uiPriority="9" w:unhideWhenUsed="1" w:qFormat="1"/>
-    <w:lsdException w:name="heading 5" w:semiHidden="1" w:uiPriority="9" w:unhideWhenUsed="1" w:qFormat="1"/>
-    <w:lsdException w:name="heading 6" w:semiHidden="1" w:uiPriority="9" w:unhideWhenUsed="1" w:qFormat="1"/>
-    <w:lsdException w:name="heading 7" w:semiHidden="1" w:uiPriority="9" w:unhideWhenUsed="1" w:qFormat="1"/>
-    <w:lsdException w:name="heading 8" w:semiHidden="1" w:uiPriority="9" w:unhideWhenUsed="1" w:qFormat="1"/>
-    <w:lsdException w:name="heading 9" w:semiHidden="1" w:uiPriority="9" w:unhideWhenUsed="1" w:qFormat="1"/>
+    <w:lsdException w:name="heading 2" w:uiPriority="9" w:semiHidden="1" w:unhideWhenUsed="1" w:qFormat="1"/>
+    <w:lsdException w:name="heading 3" w:uiPriority="9" w:semiHidden="1" w:unhideWhenUsed="1" w:qFormat="1"/>
+    <w:lsdException w:name="heading 4" w:uiPriority="9" w:semiHidden="1" w:unhideWhenUsed="1" w:qFormat="1"/>
+    <w:lsdException w:name="heading 5" w:uiPriority="9" w:semiHidden="1" w:unhideWhenUsed="1" w:qFormat="1"/>
+    <w:lsdException w:name="heading 6" w:uiPriority="9" w:semiHidden="1" w:unhideWhenUsed="1" w:qFormat="1"/>
+    <w:lsdException w:name="heading 7" w:uiPriority="9" w:semiHidden="1" w:unhideWhenUsed="1" w:qFormat="1"/>
+    <w:lsdException w:name="heading 8" w:uiPriority="9" w:semiHidden="1" w:unhideWhenUsed="1" w:qFormat="1"/>
+    <w:lsdException w:name="heading 9" w:uiPriority="9" w:semiHidden="1" w:unhideWhenUsed="1" w:qFormat="1"/>
     <w:lsdException w:name="index 1" w:semiHidden="1" w:unhideWhenUsed="1"/>
     <w:lsdException w:name="index 2" w:semiHidden="1" w:unhideWhenUsed="1"/>
     <w:lsdException w:name="index 3" w:semiHidden="1" w:unhideWhenUsed="1"/>
@@ -725,22 +751,22 @@
     <w:lsdException w:name="index 7" w:semiHidden="1" w:unhideWhenUsed="1"/>
     <w:lsdException w:name="index 8" w:semiHidden="1" w:unhideWhenUsed="1"/>
     <w:lsdException w:name="index 9" w:semiHidden="1" w:unhideWhenUsed="1"/>
-    <w:lsdException w:name="toc 1" w:semiHidden="1" w:uiPriority="39" w:unhideWhenUsed="1"/>
-    <w:lsdException w:name="toc 2" w:semiHidden="1" w:uiPriority="39" w:unhideWhenUsed="1"/>
-    <w:lsdException w:name="toc 3" w:semiHidden="1" w:uiPriority="39" w:unhideWhenUsed="1"/>
-    <w:lsdException w:name="toc 4" w:semiHidden="1" w:uiPriority="39" w:unhideWhenUsed="1"/>
-    <w:lsdException w:name="toc 5" w:semiHidden="1" w:uiPriority="39" w:unhideWhenUsed="1"/>
-    <w:lsdException w:name="toc 6" w:semiHidden="1" w:uiPriority="39" w:unhideWhenUsed="1"/>
-    <w:lsdException w:name="toc 7" w:semiHidden="1" w:uiPriority="39" w:unhideWhenUsed="1"/>
-    <w:lsdException w:name="toc 8" w:semiHidden="1" w:uiPriority="39" w:unhideWhenUsed="1"/>
-    <w:lsdException w:name="toc 9" w:semiHidden="1" w:uiPriority="39" w:unhideWhenUsed="1"/>
+    <w:lsdException w:name="toc 1" w:uiPriority="39" w:semiHidden="1" w:unhideWhenUsed="1"/>
+    <w:lsdException w:name="toc 2" w:uiPriority="39" w:semiHidden="1" w:unhideWhenUsed="1"/>
+    <w:lsdException w:name="toc 3" w:uiPriority="39" w:semiHidden="1" w:unhideWhenUsed="1"/>
+    <w:lsdException w:name="toc 4" w:uiPriority="39" w:semiHidden="1" w:unhideWhenUsed="1"/>
+    <w:lsdException w:name="toc 5" w:uiPriority="39" w:semiHidden="1" w:unhideWhenUsed="1"/>
+    <w:lsdException w:name="toc 6" w:uiPriority="39" w:semiHidden="1" w:unhideWhenUsed="1"/>
+    <w:lsdException w:name="toc 7" w:uiPriority="39" w:semiHidden="1" w:unhideWhenUsed="1"/>
+    <w:lsdException w:name="toc 8" w:uiPriority="39" w:semiHidden="1" w:unhideWhenUsed="1"/>
+    <w:lsdException w:name="toc 9" w:uiPriority="39" w:semiHidden="1" w:unhideWhenUsed="1"/>
     <w:lsdException w:name="Normal Indent" w:semiHidden="1" w:unhideWhenUsed="1"/>
     <w:lsdException w:name="footnote text" w:semiHidden="1" w:unhideWhenUsed="1"/>
     <w:lsdException w:name="annotation text" w:semiHidden="1" w:unhideWhenUsed="1"/>
     <w:lsdException w:name="header" w:semiHidden="1" w:unhideWhenUsed="1"/>
     <w:lsdException w:name="footer" w:semiHidden="1" w:unhideWhenUsed="1"/>
     <w:lsdException w:name="index heading" w:semiHidden="1" w:unhideWhenUsed="1"/>
-    <w:lsdException w:name="caption" w:semiHidden="1" w:uiPriority="35" w:unhideWhenUsed="1" w:qFormat="1"/>
+    <w:lsdException w:name="caption" w:uiPriority="35" w:semiHidden="1" w:unhideWhenUsed="1" w:qFormat="1"/>
     <w:lsdException w:name="table of figures" w:semiHidden="1" w:unhideWhenUsed="1"/>
     <w:lsdException w:name="envelope address" w:semiHidden="1" w:unhideWhenUsed="1"/>
     <w:lsdException w:name="envelope return" w:semiHidden="1" w:unhideWhenUsed="1"/>
@@ -771,7 +797,7 @@
     <w:lsdException w:name="Title" w:uiPriority="10" w:qFormat="1"/>
     <w:lsdException w:name="Closing" w:semiHidden="1" w:unhideWhenUsed="1"/>
     <w:lsdException w:name="Signature" w:semiHidden="1" w:unhideWhenUsed="1"/>
-    <w:lsdException w:name="Default Paragraph Font" w:semiHidden="1" w:uiPriority="1" w:unhideWhenUsed="1"/>
+    <w:lsdException w:name="Default Paragraph Font" w:uiPriority="1" w:semiHidden="1" w:unhideWhenUsed="1"/>
     <w:lsdException w:name="Body Text" w:semiHidden="1" w:unhideWhenUsed="1"/>
     <w:lsdException w:name="Body Text Indent" w:semiHidden="1" w:unhideWhenUsed="1"/>
     <w:lsdException w:name="List Continue" w:semiHidden="1" w:unhideWhenUsed="1"/>
@@ -971,8 +997,8 @@
     <w:lsdException w:name="Subtle Reference" w:uiPriority="31" w:qFormat="1"/>
     <w:lsdException w:name="Intense Reference" w:uiPriority="32" w:qFormat="1"/>
     <w:lsdException w:name="Book Title" w:uiPriority="33" w:qFormat="1"/>
-    <w:lsdException w:name="Bibliography" w:semiHidden="1" w:uiPriority="37" w:unhideWhenUsed="1"/>
-    <w:lsdException w:name="TOC Heading" w:semiHidden="1" w:uiPriority="39" w:unhideWhenUsed="1" w:qFormat="1"/>
+    <w:lsdException w:name="Bibliography" w:uiPriority="37" w:semiHidden="1" w:unhideWhenUsed="1"/>
+    <w:lsdException w:name="TOC Heading" w:uiPriority="39" w:semiHidden="1" w:unhideWhenUsed="1" w:qFormat="1"/>
     <w:lsdException w:name="Plain Table 1" w:uiPriority="41"/>
     <w:lsdException w:name="Plain Table 2" w:uiPriority="42"/>
     <w:lsdException w:name="Plain Table 3" w:uiPriority="43"/>
@@ -1078,15 +1104,25 @@
     <w:lsdException w:name="List Table 6 Colorful Accent 6" w:uiPriority="51"/>
     <w:lsdException w:name="List Table 7 Colorful Accent 6" w:uiPriority="52"/>
   </w:latentStyles>
-  <w:style w:type="paragraph" w:default="1" w:styleId="Normal">
+  <w:style w:type="paragraph" w:styleId="Normal" w:default="1">
     <w:name w:val="Normal"/>
     <w:qFormat/>
     <w:pPr>
-      <w:spacing w:after="160" w:line="259" w:lineRule="auto"/>
+      <w:widowControl/>
+      <w:bidi w:val="0"/>
+      <w:spacing w:lineRule="auto" w:line="259" w:before="0" w:after="160"/>
+      <w:jc w:val="left"/>
     </w:pPr>
+    <w:rPr>
+      <w:rFonts w:ascii="Calibri" w:hAnsi="Calibri" w:eastAsia="Calibri" w:cs="" w:asciiTheme="minorHAnsi" w:cstheme="minorBidi" w:eastAsiaTheme="minorHAnsi" w:hAnsiTheme="minorHAnsi"/>
+      <w:color w:val="00000A"/>
+      <w:sz w:val="22"/>
+      <w:szCs w:val="22"/>
+      <w:lang w:val="fr-FR" w:eastAsia="en-US" w:bidi="ar-SA"/>
+    </w:rPr>
   </w:style>
   <w:style w:type="paragraph" w:styleId="Titre1">
-    <w:name w:val="heading 1"/>
+    <w:name w:val="Heading 1"/>
     <w:basedOn w:val="Normal"/>
     <w:next w:val="Normal"/>
     <w:link w:val="Titre1Car"/>
@@ -1096,24 +1132,256 @@
     <w:pPr>
       <w:keepNext/>
       <w:keepLines/>
-      <w:suppressAutoHyphens/>
-      <w:spacing w:before="480" w:after="0" w:line="276" w:lineRule="auto"/>
+      <w:suppressAutoHyphens w:val="true"/>
+      <w:spacing w:lineRule="auto" w:line="276" w:before="480" w:after="0"/>
       <w:outlineLvl w:val="0"/>
     </w:pPr>
     <w:rPr>
-      <w:rFonts w:asciiTheme="majorHAnsi" w:eastAsiaTheme="majorEastAsia" w:hAnsiTheme="majorHAnsi" w:cstheme="majorBidi"/>
+      <w:rFonts w:ascii="Calibri Light" w:hAnsi="Calibri Light" w:eastAsia="" w:cs="" w:asciiTheme="majorHAnsi" w:cstheme="majorBidi" w:eastAsiaTheme="majorEastAsia" w:hAnsiTheme="majorHAnsi"/>
       <w:b/>
       <w:bCs/>
-      <w:color w:val="2E74B5" w:themeColor="accent1" w:themeShade="BF"/>
+      <w:color w:val="2E74B5" w:themeColor="accent1" w:themeShade="bf"/>
       <w:sz w:val="28"/>
       <w:szCs w:val="28"/>
     </w:rPr>
   </w:style>
-  <w:style w:type="character" w:default="1" w:styleId="Policepardfaut">
+  <w:style w:type="character" w:styleId="DefaultParagraphFont" w:default="1">
     <w:name w:val="Default Paragraph Font"/>
     <w:uiPriority w:val="1"/>
     <w:semiHidden/>
     <w:unhideWhenUsed/>
+    <w:qFormat/>
+    <w:rPr/>
+  </w:style>
+  <w:style w:type="character" w:styleId="EntteCar" w:customStyle="1">
+    <w:name w:val="En-tête Car"/>
+    <w:basedOn w:val="DefaultParagraphFont"/>
+    <w:uiPriority w:val="99"/>
+    <w:qFormat/>
+    <w:rsid w:val="00702095"/>
+    <w:rPr/>
+  </w:style>
+  <w:style w:type="character" w:styleId="PieddepageCar" w:customStyle="1">
+    <w:name w:val="Pied de page Car"/>
+    <w:basedOn w:val="DefaultParagraphFont"/>
+    <w:link w:val="Pieddepage"/>
+    <w:uiPriority w:val="99"/>
+    <w:qFormat/>
+    <w:rsid w:val="00702095"/>
+    <w:rPr/>
+  </w:style>
+  <w:style w:type="character" w:styleId="Titre1Car" w:customStyle="1">
+    <w:name w:val="Titre 1 Car"/>
+    <w:basedOn w:val="DefaultParagraphFont"/>
+    <w:link w:val="Titre1"/>
+    <w:uiPriority w:val="9"/>
+    <w:qFormat/>
+    <w:rsid w:val="00702095"/>
+    <w:rPr>
+      <w:rFonts w:ascii="Calibri Light" w:hAnsi="Calibri Light" w:eastAsia="" w:cs="" w:asciiTheme="majorHAnsi" w:cstheme="majorBidi" w:eastAsiaTheme="majorEastAsia" w:hAnsiTheme="majorHAnsi"/>
+      <w:b/>
+      <w:bCs/>
+      <w:color w:val="2E74B5" w:themeColor="accent1" w:themeShade="bf"/>
+      <w:sz w:val="28"/>
+      <w:szCs w:val="28"/>
+    </w:rPr>
+  </w:style>
+  <w:style w:type="character" w:styleId="LienInternet">
+    <w:name w:val="Lien Internet"/>
+    <w:basedOn w:val="DefaultParagraphFont"/>
+    <w:uiPriority w:val="99"/>
+    <w:unhideWhenUsed/>
+    <w:rsid w:val="00f43730"/>
+    <w:rPr>
+      <w:color w:val="0563C1" w:themeColor="hyperlink"/>
+      <w:u w:val="single"/>
+    </w:rPr>
+  </w:style>
+  <w:style w:type="character" w:styleId="ListLabel1" w:customStyle="1">
+    <w:name w:val="ListLabel 1"/>
+    <w:qFormat/>
+    <w:rPr>
+      <w:rFonts w:eastAsia="Calibri" w:cs="Calibri"/>
+    </w:rPr>
+  </w:style>
+  <w:style w:type="character" w:styleId="ListLabel2" w:customStyle="1">
+    <w:name w:val="ListLabel 2"/>
+    <w:qFormat/>
+    <w:rPr>
+      <w:rFonts w:cs="Courier New"/>
+    </w:rPr>
+  </w:style>
+  <w:style w:type="character" w:styleId="ListLabel3" w:customStyle="1">
+    <w:name w:val="ListLabel 3"/>
+    <w:qFormat/>
+    <w:rPr>
+      <w:rFonts w:cs="Courier New"/>
+    </w:rPr>
+  </w:style>
+  <w:style w:type="character" w:styleId="ListLabel4" w:customStyle="1">
+    <w:name w:val="ListLabel 4"/>
+    <w:qFormat/>
+    <w:rPr>
+      <w:rFonts w:cs="Courier New"/>
+    </w:rPr>
+  </w:style>
+  <w:style w:type="character" w:styleId="LienInternetvisit">
+    <w:name w:val="Lien Internet visité"/>
+    <w:rPr>
+      <w:color w:val="800000"/>
+      <w:u w:val="single"/>
+      <w:lang w:val="zxx" w:eastAsia="zxx" w:bidi="zxx"/>
+    </w:rPr>
+  </w:style>
+  <w:style w:type="paragraph" w:styleId="Titre">
+    <w:name w:val="Titre"/>
+    <w:basedOn w:val="Normal"/>
+    <w:next w:val="Corpsdetexte"/>
+    <w:qFormat/>
+    <w:pPr>
+      <w:keepNext/>
+      <w:spacing w:before="240" w:after="120"/>
+    </w:pPr>
+    <w:rPr>
+      <w:rFonts w:ascii="Liberation Sans" w:hAnsi="Liberation Sans" w:eastAsia="DejaVu Sans" w:cs="DejaVu Sans"/>
+      <w:sz w:val="28"/>
+      <w:szCs w:val="28"/>
+    </w:rPr>
+  </w:style>
+  <w:style w:type="paragraph" w:styleId="Corpsdetexte">
+    <w:name w:val="Body Text"/>
+    <w:basedOn w:val="Normal"/>
+    <w:pPr>
+      <w:spacing w:lineRule="auto" w:line="288" w:before="0" w:after="140"/>
+    </w:pPr>
+    <w:rPr/>
+  </w:style>
+  <w:style w:type="paragraph" w:styleId="Liste">
+    <w:name w:val="List"/>
+    <w:basedOn w:val="Corpsdetexte"/>
+    <w:pPr/>
+    <w:rPr/>
+  </w:style>
+  <w:style w:type="paragraph" w:styleId="Lgende">
+    <w:name w:val="Caption"/>
+    <w:basedOn w:val="Normal"/>
+    <w:qFormat/>
+    <w:pPr>
+      <w:suppressLineNumbers/>
+      <w:spacing w:before="120" w:after="120"/>
+    </w:pPr>
+    <w:rPr>
+      <w:i/>
+      <w:iCs/>
+      <w:sz w:val="24"/>
+      <w:szCs w:val="24"/>
+    </w:rPr>
+  </w:style>
+  <w:style w:type="paragraph" w:styleId="Index" w:customStyle="1">
+    <w:name w:val="Index"/>
+    <w:basedOn w:val="Normal"/>
+    <w:qFormat/>
+    <w:pPr>
+      <w:suppressLineNumbers/>
+    </w:pPr>
+    <w:rPr/>
+  </w:style>
+  <w:style w:type="paragraph" w:styleId="Titreprincipal">
+    <w:name w:val="Title"/>
+    <w:basedOn w:val="Normal"/>
+    <w:qFormat/>
+    <w:pPr>
+      <w:keepNext/>
+      <w:spacing w:before="240" w:after="120"/>
+    </w:pPr>
+    <w:rPr>
+      <w:rFonts w:ascii="Liberation Sans" w:hAnsi="Liberation Sans" w:eastAsia="DejaVu Sans" w:cs="DejaVu Sans"/>
+      <w:sz w:val="28"/>
+      <w:szCs w:val="28"/>
+    </w:rPr>
+  </w:style>
+  <w:style w:type="paragraph" w:styleId="Caption">
+    <w:name w:val="caption"/>
+    <w:basedOn w:val="Normal"/>
+    <w:qFormat/>
+    <w:pPr>
+      <w:suppressLineNumbers/>
+      <w:spacing w:before="120" w:after="120"/>
+    </w:pPr>
+    <w:rPr>
+      <w:i/>
+      <w:iCs/>
+      <w:sz w:val="24"/>
+      <w:szCs w:val="24"/>
+    </w:rPr>
+  </w:style>
+  <w:style w:type="paragraph" w:styleId="Entte">
+    <w:name w:val="Header"/>
+    <w:basedOn w:val="Normal"/>
+    <w:uiPriority w:val="99"/>
+    <w:unhideWhenUsed/>
+    <w:rsid w:val="00702095"/>
+    <w:pPr>
+      <w:tabs>
+        <w:tab w:val="center" w:pos="4536" w:leader="none"/>
+        <w:tab w:val="right" w:pos="9072" w:leader="none"/>
+      </w:tabs>
+      <w:spacing w:lineRule="auto" w:line="240" w:before="0" w:after="0"/>
+    </w:pPr>
+    <w:rPr/>
+  </w:style>
+  <w:style w:type="paragraph" w:styleId="Pieddepage">
+    <w:name w:val="Footer"/>
+    <w:basedOn w:val="Normal"/>
+    <w:link w:val="PieddepageCar"/>
+    <w:uiPriority w:val="99"/>
+    <w:unhideWhenUsed/>
+    <w:rsid w:val="00702095"/>
+    <w:pPr>
+      <w:tabs>
+        <w:tab w:val="center" w:pos="4536" w:leader="none"/>
+        <w:tab w:val="right" w:pos="9072" w:leader="none"/>
+      </w:tabs>
+      <w:spacing w:lineRule="auto" w:line="240" w:before="0" w:after="0"/>
+    </w:pPr>
+    <w:rPr/>
+  </w:style>
+  <w:style w:type="paragraph" w:styleId="ListParagraph">
+    <w:name w:val="List Paragraph"/>
+    <w:basedOn w:val="Normal"/>
+    <w:uiPriority w:val="34"/>
+    <w:qFormat/>
+    <w:rsid w:val="007a0ac5"/>
+    <w:pPr>
+      <w:spacing w:before="0" w:after="160"/>
+      <w:ind w:left="720" w:hanging="0"/>
+      <w:contextualSpacing/>
+    </w:pPr>
+    <w:rPr/>
+  </w:style>
+  <w:style w:type="paragraph" w:styleId="NormalWeb">
+    <w:name w:val="Normal (Web)"/>
+    <w:basedOn w:val="Normal"/>
+    <w:uiPriority w:val="99"/>
+    <w:unhideWhenUsed/>
+    <w:qFormat/>
+    <w:rsid w:val="002c4a6a"/>
+    <w:pPr>
+      <w:spacing w:lineRule="auto" w:line="240" w:beforeAutospacing="1" w:afterAutospacing="1"/>
+    </w:pPr>
+    <w:rPr>
+      <w:rFonts w:ascii="Times New Roman" w:hAnsi="Times New Roman" w:eastAsia="Times New Roman" w:cs="Times New Roman"/>
+      <w:sz w:val="24"/>
+      <w:szCs w:val="24"/>
+      <w:lang w:eastAsia="fr-FR"/>
+    </w:rPr>
+  </w:style>
+  <w:style w:type="numbering" w:styleId="NoList" w:default="1">
+    <w:name w:val="No List"/>
+    <w:uiPriority w:val="99"/>
+    <w:semiHidden/>
+    <w:unhideWhenUsed/>
+    <w:qFormat/>
   </w:style>
   <w:style w:type="table" w:default="1" w:styleId="TableauNormal">
     <w:name w:val="Normal Table"/>
@@ -1129,199 +1397,6 @@
         <w:right w:w="108" w:type="dxa"/>
       </w:tblCellMar>
     </w:tblPr>
-  </w:style>
-  <w:style w:type="numbering" w:default="1" w:styleId="Aucuneliste">
-    <w:name w:val="No List"/>
-    <w:uiPriority w:val="99"/>
-    <w:semiHidden/>
-    <w:unhideWhenUsed/>
-  </w:style>
-  <w:style w:type="character" w:customStyle="1" w:styleId="En-tteCar">
-    <w:name w:val="En-tête Car"/>
-    <w:basedOn w:val="Policepardfaut"/>
-    <w:uiPriority w:val="99"/>
-    <w:qFormat/>
-    <w:rsid w:val="00702095"/>
-  </w:style>
-  <w:style w:type="character" w:customStyle="1" w:styleId="PieddepageCar">
-    <w:name w:val="Pied de page Car"/>
-    <w:basedOn w:val="Policepardfaut"/>
-    <w:link w:val="Pieddepage"/>
-    <w:uiPriority w:val="99"/>
-    <w:qFormat/>
-    <w:rsid w:val="00702095"/>
-  </w:style>
-  <w:style w:type="character" w:customStyle="1" w:styleId="Titre1Car">
-    <w:name w:val="Titre 1 Car"/>
-    <w:basedOn w:val="Policepardfaut"/>
-    <w:link w:val="Titre1"/>
-    <w:uiPriority w:val="9"/>
-    <w:qFormat/>
-    <w:rsid w:val="00702095"/>
-    <w:rPr>
-      <w:rFonts w:asciiTheme="majorHAnsi" w:eastAsiaTheme="majorEastAsia" w:hAnsiTheme="majorHAnsi" w:cstheme="majorBidi"/>
-      <w:b/>
-      <w:bCs/>
-      <w:color w:val="2E74B5" w:themeColor="accent1" w:themeShade="BF"/>
-      <w:sz w:val="28"/>
-      <w:szCs w:val="28"/>
-    </w:rPr>
-  </w:style>
-  <w:style w:type="character" w:customStyle="1" w:styleId="LienInternet">
-    <w:name w:val="Lien Internet"/>
-    <w:basedOn w:val="Policepardfaut"/>
-    <w:uiPriority w:val="99"/>
-    <w:unhideWhenUsed/>
-    <w:rsid w:val="002C4A6A"/>
-    <w:rPr>
-      <w:color w:val="0000FF"/>
-      <w:u w:val="single"/>
-    </w:rPr>
-  </w:style>
-  <w:style w:type="character" w:customStyle="1" w:styleId="ListLabel1">
-    <w:name w:val="ListLabel 1"/>
-    <w:qFormat/>
-    <w:rPr>
-      <w:rFonts w:eastAsia="Calibri" w:cs="Calibri"/>
-    </w:rPr>
-  </w:style>
-  <w:style w:type="character" w:customStyle="1" w:styleId="ListLabel2">
-    <w:name w:val="ListLabel 2"/>
-    <w:qFormat/>
-    <w:rPr>
-      <w:rFonts w:cs="Courier New"/>
-    </w:rPr>
-  </w:style>
-  <w:style w:type="character" w:customStyle="1" w:styleId="ListLabel3">
-    <w:name w:val="ListLabel 3"/>
-    <w:qFormat/>
-    <w:rPr>
-      <w:rFonts w:cs="Courier New"/>
-    </w:rPr>
-  </w:style>
-  <w:style w:type="character" w:customStyle="1" w:styleId="ListLabel4">
-    <w:name w:val="ListLabel 4"/>
-    <w:qFormat/>
-    <w:rPr>
-      <w:rFonts w:cs="Courier New"/>
-    </w:rPr>
-  </w:style>
-  <w:style w:type="paragraph" w:styleId="Titre">
-    <w:name w:val="Title"/>
-    <w:basedOn w:val="Normal"/>
-    <w:next w:val="Corpsdetexte"/>
-    <w:qFormat/>
-    <w:pPr>
-      <w:keepNext/>
-      <w:spacing w:before="240" w:after="120"/>
-    </w:pPr>
-    <w:rPr>
-      <w:rFonts w:ascii="Liberation Sans" w:eastAsia="DejaVu Sans" w:hAnsi="Liberation Sans" w:cs="DejaVu Sans"/>
-      <w:sz w:val="28"/>
-      <w:szCs w:val="28"/>
-    </w:rPr>
-  </w:style>
-  <w:style w:type="paragraph" w:styleId="Corpsdetexte">
-    <w:name w:val="Body Text"/>
-    <w:basedOn w:val="Normal"/>
-    <w:pPr>
-      <w:spacing w:after="140" w:line="288" w:lineRule="auto"/>
-    </w:pPr>
-  </w:style>
-  <w:style w:type="paragraph" w:styleId="Liste">
-    <w:name w:val="List"/>
-    <w:basedOn w:val="Corpsdetexte"/>
-  </w:style>
-  <w:style w:type="paragraph" w:styleId="Lgende">
-    <w:name w:val="caption"/>
-    <w:basedOn w:val="Normal"/>
-    <w:qFormat/>
-    <w:pPr>
-      <w:suppressLineNumbers/>
-      <w:spacing w:before="120" w:after="120"/>
-    </w:pPr>
-    <w:rPr>
-      <w:i/>
-      <w:iCs/>
-      <w:sz w:val="24"/>
-      <w:szCs w:val="24"/>
-    </w:rPr>
-  </w:style>
-  <w:style w:type="paragraph" w:customStyle="1" w:styleId="Index">
-    <w:name w:val="Index"/>
-    <w:basedOn w:val="Normal"/>
-    <w:qFormat/>
-    <w:pPr>
-      <w:suppressLineNumbers/>
-    </w:pPr>
-  </w:style>
-  <w:style w:type="paragraph" w:styleId="En-tte">
-    <w:name w:val="header"/>
-    <w:basedOn w:val="Normal"/>
-    <w:uiPriority w:val="99"/>
-    <w:unhideWhenUsed/>
-    <w:rsid w:val="00702095"/>
-    <w:pPr>
-      <w:tabs>
-        <w:tab w:val="center" w:pos="4536"/>
-        <w:tab w:val="right" w:pos="9072"/>
-      </w:tabs>
-      <w:spacing w:after="0" w:line="240" w:lineRule="auto"/>
-    </w:pPr>
-  </w:style>
-  <w:style w:type="paragraph" w:styleId="Pieddepage">
-    <w:name w:val="footer"/>
-    <w:basedOn w:val="Normal"/>
-    <w:link w:val="PieddepageCar"/>
-    <w:uiPriority w:val="99"/>
-    <w:unhideWhenUsed/>
-    <w:rsid w:val="00702095"/>
-    <w:pPr>
-      <w:tabs>
-        <w:tab w:val="center" w:pos="4536"/>
-        <w:tab w:val="right" w:pos="9072"/>
-      </w:tabs>
-      <w:spacing w:after="0" w:line="240" w:lineRule="auto"/>
-    </w:pPr>
-  </w:style>
-  <w:style w:type="paragraph" w:styleId="Paragraphedeliste">
-    <w:name w:val="List Paragraph"/>
-    <w:basedOn w:val="Normal"/>
-    <w:uiPriority w:val="34"/>
-    <w:qFormat/>
-    <w:rsid w:val="007A0AC5"/>
-    <w:pPr>
-      <w:ind w:left="720"/>
-      <w:contextualSpacing/>
-    </w:pPr>
-  </w:style>
-  <w:style w:type="paragraph" w:styleId="NormalWeb">
-    <w:name w:val="Normal (Web)"/>
-    <w:basedOn w:val="Normal"/>
-    <w:uiPriority w:val="99"/>
-    <w:unhideWhenUsed/>
-    <w:qFormat/>
-    <w:rsid w:val="002C4A6A"/>
-    <w:pPr>
-      <w:spacing w:beforeAutospacing="1" w:afterAutospacing="1" w:line="240" w:lineRule="auto"/>
-    </w:pPr>
-    <w:rPr>
-      <w:rFonts w:ascii="Times New Roman" w:eastAsia="Times New Roman" w:hAnsi="Times New Roman" w:cs="Times New Roman"/>
-      <w:sz w:val="24"/>
-      <w:szCs w:val="24"/>
-      <w:lang w:eastAsia="fr-FR"/>
-    </w:rPr>
-  </w:style>
-  <w:style w:type="character" w:styleId="Lienhypertexte">
-    <w:name w:val="Hyperlink"/>
-    <w:basedOn w:val="Policepardfaut"/>
-    <w:uiPriority w:val="99"/>
-    <w:unhideWhenUsed/>
-    <w:rsid w:val="00F43730"/>
-    <w:rPr>
-      <w:color w:val="0563C1" w:themeColor="hyperlink"/>
-      <w:u w:val="single"/>
-    </w:rPr>
   </w:style>
 </w:styles>
 </file>

</xml_diff>